<commit_message>
adjusted dynamic friction documentation and added data analysis files
</commit_message>
<xml_diff>
--- a/ETH_MIKE_Characterisation/Doc/3_dynamic_friction_protocol.docx
+++ b/ETH_MIKE_Characterisation/Doc/3_dynamic_friction_protocol.docx
@@ -1,6 +1,6 @@
 
 <file path=word/document.xml><?xml version="1.0" encoding="utf-8"?>
-<w:document xmlns:wpc="http://schemas.microsoft.com/office/word/2010/wordprocessingCanvas" xmlns:cx="http://schemas.microsoft.com/office/drawing/2014/chartex" xmlns:cx1="http://schemas.microsoft.com/office/drawing/2015/9/8/chartex" xmlns:mc="http://schemas.openxmlformats.org/markup-compatibility/2006" xmlns:o="urn:schemas-microsoft-com:office:office" xmlns:r="http://schemas.openxmlformats.org/officeDocument/2006/relationships" xmlns:m="http://schemas.openxmlformats.org/officeDocument/2006/math" xmlns:v="urn:schemas-microsoft-com:vml" xmlns:wp14="http://schemas.microsoft.com/office/word/2010/wordprocessingDrawing" xmlns:wp="http://schemas.openxmlformats.org/drawingml/2006/wordprocessingDrawing" xmlns:w10="urn:schemas-microsoft-com:office:word" xmlns:w="http://schemas.openxmlformats.org/wordprocessingml/2006/main" xmlns:w14="http://schemas.microsoft.com/office/word/2010/wordml" xmlns:w15="http://schemas.microsoft.com/office/word/2012/wordml" xmlns:w16se="http://schemas.microsoft.com/office/word/2015/wordml/symex" xmlns:wpg="http://schemas.microsoft.com/office/word/2010/wordprocessingGroup" xmlns:wpi="http://schemas.microsoft.com/office/word/2010/wordprocessingInk" xmlns:wne="http://schemas.microsoft.com/office/word/2006/wordml" xmlns:wps="http://schemas.microsoft.com/office/word/2010/wordprocessingShape" mc:Ignorable="w14 w15 w16se wp14">
+<w:document xmlns:wpc="http://schemas.microsoft.com/office/word/2010/wordprocessingCanvas" xmlns:cx="http://schemas.microsoft.com/office/drawing/2014/chartex" xmlns:cx1="http://schemas.microsoft.com/office/drawing/2015/9/8/chartex" xmlns:cx2="http://schemas.microsoft.com/office/drawing/2015/10/21/chartex" xmlns:cx3="http://schemas.microsoft.com/office/drawing/2016/5/9/chartex" xmlns:cx4="http://schemas.microsoft.com/office/drawing/2016/5/10/chartex" xmlns:cx5="http://schemas.microsoft.com/office/drawing/2016/5/11/chartex" xmlns:cx6="http://schemas.microsoft.com/office/drawing/2016/5/12/chartex" xmlns:cx7="http://schemas.microsoft.com/office/drawing/2016/5/13/chartex" xmlns:cx8="http://schemas.microsoft.com/office/drawing/2016/5/14/chartex" xmlns:mc="http://schemas.openxmlformats.org/markup-compatibility/2006" xmlns:aink="http://schemas.microsoft.com/office/drawing/2016/ink" xmlns:am3d="http://schemas.microsoft.com/office/drawing/2017/model3d" xmlns:o="urn:schemas-microsoft-com:office:office" xmlns:r="http://schemas.openxmlformats.org/officeDocument/2006/relationships" xmlns:m="http://schemas.openxmlformats.org/officeDocument/2006/math" xmlns:v="urn:schemas-microsoft-com:vml" xmlns:wp14="http://schemas.microsoft.com/office/word/2010/wordprocessingDrawing" xmlns:wp="http://schemas.openxmlformats.org/drawingml/2006/wordprocessingDrawing" xmlns:w10="urn:schemas-microsoft-com:office:word" xmlns:w="http://schemas.openxmlformats.org/wordprocessingml/2006/main" xmlns:w14="http://schemas.microsoft.com/office/word/2010/wordml" xmlns:w15="http://schemas.microsoft.com/office/word/2012/wordml" xmlns:w16cex="http://schemas.microsoft.com/office/word/2018/wordml/cex" xmlns:w16cid="http://schemas.microsoft.com/office/word/2016/wordml/cid" xmlns:w16="http://schemas.microsoft.com/office/word/2018/wordml" xmlns:w16sdtdh="http://schemas.microsoft.com/office/word/2020/wordml/sdtdatahash" xmlns:w16se="http://schemas.microsoft.com/office/word/2015/wordml/symex" xmlns:wpg="http://schemas.microsoft.com/office/word/2010/wordprocessingGroup" xmlns:wpi="http://schemas.microsoft.com/office/word/2010/wordprocessingInk" xmlns:wne="http://schemas.microsoft.com/office/word/2006/wordml" xmlns:wps="http://schemas.microsoft.com/office/word/2010/wordprocessingShape" mc:Ignorable="w14 w15 w16se w16cid w16 w16cex w16sdtdh wp14">
   <w:body>
     <w:p>
       <w:pPr>
@@ -14,191 +14,1090 @@
           <w:b/>
           <w:sz w:val="24"/>
         </w:rPr>
-        <w:t xml:space="preserve">Dynamic Friction </w:t>
-      </w:r>
-      <w:bookmarkStart w:id="0" w:name="_GoBack"/>
-      <w:bookmarkEnd w:id="0"/>
-      <w:r>
+        <w:t xml:space="preserve">Dynamic Friction Measurement Protocol </w:t>
+      </w:r>
+    </w:p>
+    <w:p>
+      <w:r>
+        <w:t>How it works: measure the consumed current, while a constant velocity is maintained</w:t>
+      </w:r>
+      <w:r>
+        <w:t>.</w:t>
+      </w:r>
+    </w:p>
+    <w:p>
+      <w:pPr>
         <w:rPr>
           <w:b/>
-          <w:sz w:val="24"/>
-        </w:rPr>
-        <w:t xml:space="preserve">Measurement Protocol </w:t>
-      </w:r>
-    </w:p>
-    <w:p>
-      <w:pPr>
-        <w:pStyle w:val="ListParagraph"/>
+        </w:rPr>
+      </w:pPr>
+      <w:r>
+        <w:rPr>
+          <w:b/>
+        </w:rPr>
+        <w:t>How to do the measurement (</w:t>
+      </w:r>
+      <w:r>
+        <w:rPr>
+          <w:b/>
+          <w:i/>
+          <w:iCs/>
+        </w:rPr>
+        <w:t>3_dynamic_friction_main.vi</w:t>
+      </w:r>
+      <w:r>
+        <w:rPr>
+          <w:b/>
+        </w:rPr>
+        <w:t>)</w:t>
+      </w:r>
+      <w:r>
+        <w:rPr>
+          <w:b/>
+        </w:rPr>
+        <w:t>:</w:t>
+      </w:r>
+    </w:p>
+    <w:p>
+      <w:pPr>
+        <w:pStyle w:val="Listenabsatz"/>
         <w:numPr>
           <w:ilvl w:val="0"/>
-          <w:numId w:val="1"/>
+          <w:numId w:val="3"/>
         </w:numPr>
-        <w:rPr>
-          <w:sz w:val="24"/>
-        </w:rPr>
-      </w:pPr>
-      <w:r>
-        <w:rPr>
-          <w:sz w:val="24"/>
-        </w:rPr>
-        <w:t xml:space="preserve">Test if the system is stable for all velocities with the chosen PID control </w:t>
-      </w:r>
-    </w:p>
-    <w:p>
-      <w:pPr>
-        <w:ind w:left="360"/>
-        <w:rPr>
-          <w:sz w:val="24"/>
-        </w:rPr>
-      </w:pPr>
-      <w:r>
-        <w:rPr>
-          <w:sz w:val="24"/>
-        </w:rPr>
-        <w:t xml:space="preserve">*All chosen velocities (and corresponding target position/time) are listed in the excel file </w:t>
-      </w:r>
-      <w:proofErr w:type="spellStart"/>
-      <w:r>
-        <w:rPr>
-          <w:sz w:val="24"/>
-        </w:rPr>
-        <w:t>dynamic_friction_velocities</w:t>
-      </w:r>
-      <w:proofErr w:type="spellEnd"/>
-    </w:p>
-    <w:p>
-      <w:pPr>
-        <w:pStyle w:val="ListParagraph"/>
+      </w:pPr>
+      <w:r>
+        <w:t>Choose the correct Mike version in the top left corner</w:t>
+      </w:r>
+      <w:r>
+        <w:t xml:space="preserve"> in the block diagram</w:t>
+      </w:r>
+    </w:p>
+    <w:p>
+      <w:pPr>
+        <w:pStyle w:val="Listenabsatz"/>
         <w:numPr>
           <w:ilvl w:val="0"/>
-          <w:numId w:val="1"/>
+          <w:numId w:val="3"/>
         </w:numPr>
-        <w:rPr>
-          <w:sz w:val="24"/>
-        </w:rPr>
-      </w:pPr>
-      <w:r>
-        <w:rPr>
-          <w:sz w:val="24"/>
-        </w:rPr>
-        <w:t>Check if the data is stored correctly</w:t>
-      </w:r>
-    </w:p>
-    <w:p>
-      <w:pPr>
-        <w:pStyle w:val="ListParagraph"/>
+      </w:pPr>
+      <w:r>
+        <w:t>Run the program</w:t>
+      </w:r>
+    </w:p>
+    <w:p>
+      <w:pPr>
+        <w:pStyle w:val="Listenabsatz"/>
         <w:numPr>
           <w:ilvl w:val="0"/>
-          <w:numId w:val="1"/>
+          <w:numId w:val="3"/>
         </w:numPr>
-        <w:rPr>
-          <w:sz w:val="24"/>
-        </w:rPr>
-      </w:pPr>
-      <w:r>
-        <w:rPr>
-          <w:sz w:val="24"/>
-        </w:rPr>
-        <w:t xml:space="preserve">Use the </w:t>
-      </w:r>
-      <w:r>
-        <w:rPr>
-          <w:sz w:val="24"/>
-        </w:rPr>
-        <w:t xml:space="preserve">very “delicate” PID setup: </w:t>
-      </w:r>
-      <w:proofErr w:type="spellStart"/>
-      <w:proofErr w:type="gramStart"/>
-      <w:r>
-        <w:rPr>
-          <w:sz w:val="24"/>
-        </w:rPr>
-        <w:t>Kp</w:t>
-      </w:r>
-      <w:proofErr w:type="spellEnd"/>
-      <w:r>
-        <w:rPr>
-          <w:sz w:val="24"/>
-        </w:rPr>
-        <w:t>=</w:t>
-      </w:r>
-      <w:proofErr w:type="gramEnd"/>
-      <w:r>
-        <w:rPr>
-          <w:sz w:val="24"/>
-        </w:rPr>
-        <w:t xml:space="preserve">0.1, Ki=0, </w:t>
-      </w:r>
-      <w:proofErr w:type="spellStart"/>
-      <w:r>
-        <w:rPr>
-          <w:sz w:val="24"/>
-        </w:rPr>
-        <w:t>Kd</w:t>
-      </w:r>
-      <w:proofErr w:type="spellEnd"/>
-      <w:r>
-        <w:rPr>
-          <w:sz w:val="24"/>
-        </w:rPr>
-        <w:t xml:space="preserve">=0.001. </w:t>
-      </w:r>
-    </w:p>
-    <w:p>
-      <w:pPr>
-        <w:pStyle w:val="ListParagraph"/>
+      </w:pPr>
+      <w:r>
+        <w:rPr>
+          <w:b/>
+        </w:rPr>
+        <w:t xml:space="preserve">Very important! </w:t>
+      </w:r>
+      <w:r>
+        <w:t xml:space="preserve">Set the integral PID gain (Ki) to </w:t>
+      </w:r>
+      <w:r>
+        <w:rPr>
+          <w:b/>
+        </w:rPr>
+        <w:t>0.</w:t>
+      </w:r>
+      <w:r>
+        <w:t> If not</w:t>
+      </w:r>
+      <w:r>
+        <w:t>,</w:t>
+      </w:r>
+      <w:r>
+        <w:t xml:space="preserve"> there will be instabilities, which can damage the system</w:t>
+      </w:r>
+      <w:r>
+        <w:t>!</w:t>
+      </w:r>
+    </w:p>
+    <w:p>
+      <w:pPr>
+        <w:pStyle w:val="Listenabsatz"/>
         <w:numPr>
           <w:ilvl w:val="0"/>
-          <w:numId w:val="1"/>
+          <w:numId w:val="3"/>
         </w:numPr>
-        <w:rPr>
-          <w:sz w:val="24"/>
-        </w:rPr>
-      </w:pPr>
-      <w:r>
-        <w:rPr>
-          <w:sz w:val="24"/>
-        </w:rPr>
-        <w:t xml:space="preserve">Input the indicated set of target position/ step duration. </w:t>
-      </w:r>
-    </w:p>
-    <w:p>
-      <w:pPr>
-        <w:pStyle w:val="ListParagraph"/>
+      </w:pPr>
+      <w:r>
+        <w:t xml:space="preserve">Set the </w:t>
+      </w:r>
+      <w:r>
+        <w:t xml:space="preserve">ramp distance and ramp duration according to the velocity you want to achieve (see </w:t>
+      </w:r>
+      <w:r>
+        <w:rPr>
+          <w:i/>
+          <w:iCs/>
+        </w:rPr>
+        <w:t xml:space="preserve">DynamicFriction_Mike3 </w:t>
+      </w:r>
+      <w:r>
+        <w:rPr>
+          <w:iCs/>
+        </w:rPr>
+        <w:t xml:space="preserve">and </w:t>
+      </w:r>
+      <w:r>
+        <w:rPr>
+          <w:i/>
+          <w:iCs/>
+        </w:rPr>
+        <w:t>DynamicFriction_Mike</w:t>
+      </w:r>
+      <w:proofErr w:type="gramStart"/>
+      <w:r>
+        <w:rPr>
+          <w:i/>
+          <w:iCs/>
+        </w:rPr>
+        <w:t xml:space="preserve">6 </w:t>
+      </w:r>
+      <w:r>
+        <w:rPr>
+          <w:iCs/>
+        </w:rPr>
+        <w:t> in</w:t>
+      </w:r>
+      <w:proofErr w:type="gramEnd"/>
+      <w:r>
+        <w:rPr>
+          <w:iCs/>
+        </w:rPr>
+        <w:t xml:space="preserve"> the data analysis folder for examples</w:t>
+      </w:r>
+      <w:r>
+        <w:rPr>
+          <w:iCs/>
+        </w:rPr>
+        <w:t>)</w:t>
+      </w:r>
+      <w:r>
+        <w:rPr>
+          <w:iCs/>
+        </w:rPr>
+        <w:t xml:space="preserve"> for positive/negative velocities, set </w:t>
+      </w:r>
+      <w:r>
+        <w:rPr>
+          <w:iCs/>
+        </w:rPr>
+        <w:t>positive/negative ramp distances</w:t>
+      </w:r>
+    </w:p>
+    <w:p>
+      <w:pPr>
+        <w:pStyle w:val="Listenabsatz"/>
         <w:numPr>
           <w:ilvl w:val="0"/>
-          <w:numId w:val="1"/>
+          <w:numId w:val="3"/>
         </w:numPr>
-        <w:rPr>
-          <w:sz w:val="24"/>
-        </w:rPr>
-      </w:pPr>
-      <w:r>
-        <w:rPr>
-          <w:sz w:val="24"/>
-        </w:rPr>
-        <w:t>Record with TDMS</w:t>
-      </w:r>
-    </w:p>
-    <w:p>
-      <w:pPr>
-        <w:pStyle w:val="ListParagraph"/>
+      </w:pPr>
+      <w:r>
+        <w:rPr>
+          <w:iCs/>
+        </w:rPr>
+        <w:t xml:space="preserve">Move the end effector </w:t>
+      </w:r>
+      <w:r>
+        <w:rPr>
+          <w:iCs/>
+        </w:rPr>
+        <w:t xml:space="preserve">by hand to the place where you want to start your trajectory (I always moved it </w:t>
+      </w:r>
+      <w:r>
+        <w:rPr>
+          <w:iCs/>
+        </w:rPr>
+        <w:t>to the mechanical stop)</w:t>
+      </w:r>
+    </w:p>
+    <w:p>
+      <w:pPr>
+        <w:pStyle w:val="Listenabsatz"/>
         <w:numPr>
           <w:ilvl w:val="0"/>
-          <w:numId w:val="1"/>
+          <w:numId w:val="3"/>
         </w:numPr>
         <w:rPr>
-          <w:sz w:val="24"/>
-        </w:rPr>
-      </w:pPr>
-      <w:r>
-        <w:rPr>
-          <w:sz w:val="24"/>
-        </w:rPr>
-        <w:t xml:space="preserve">What I’m looking for in the analysis: constant velocity vs current to maintain it (into torque) </w:t>
-      </w:r>
-    </w:p>
-    <w:p/>
+          <w:lang w:val="en-NZ"/>
+        </w:rPr>
+      </w:pPr>
+      <w:r>
+        <w:rPr>
+          <w:iCs/>
+          <w:lang w:val="en-NZ"/>
+        </w:rPr>
+        <w:t xml:space="preserve">Enter a </w:t>
+      </w:r>
+      <w:r>
+        <w:rPr>
+          <w:b/>
+          <w:iCs/>
+          <w:lang w:val="en-NZ"/>
+        </w:rPr>
+        <w:t xml:space="preserve">non-existent </w:t>
+      </w:r>
+      <w:r>
+        <w:rPr>
+          <w:iCs/>
+          <w:lang w:val="en-NZ"/>
+        </w:rPr>
+        <w:t>tdms file name and press</w:t>
+      </w:r>
+      <w:r>
+        <w:rPr>
+          <w:iCs/>
+          <w:lang w:val="en-NZ"/>
+        </w:rPr>
+        <w:t xml:space="preserve"> “save data”</w:t>
+      </w:r>
+    </w:p>
+    <w:p>
+      <w:pPr>
+        <w:pStyle w:val="Listenabsatz"/>
+        <w:numPr>
+          <w:ilvl w:val="0"/>
+          <w:numId w:val="3"/>
+        </w:numPr>
+        <w:rPr>
+          <w:lang w:val="en-NZ"/>
+        </w:rPr>
+      </w:pPr>
+      <w:r>
+        <w:rPr>
+          <w:iCs/>
+          <w:lang w:val="en-NZ"/>
+        </w:rPr>
+        <w:t xml:space="preserve">Press </w:t>
+      </w:r>
+      <w:proofErr w:type="gramStart"/>
+      <w:r>
+        <w:rPr>
+          <w:iCs/>
+          <w:lang w:val="en-NZ"/>
+        </w:rPr>
+        <w:t>run</w:t>
+      </w:r>
+      <w:proofErr w:type="gramEnd"/>
+    </w:p>
+    <w:p>
+      <w:pPr>
+        <w:pStyle w:val="Listenabsatz"/>
+        <w:numPr>
+          <w:ilvl w:val="0"/>
+          <w:numId w:val="3"/>
+        </w:numPr>
+        <w:rPr>
+          <w:lang w:val="en-NZ"/>
+        </w:rPr>
+      </w:pPr>
+      <w:r>
+        <w:rPr>
+          <w:iCs/>
+          <w:lang w:val="en-NZ"/>
+        </w:rPr>
+        <w:t>Wait for the trajectory to be finished</w:t>
+      </w:r>
+    </w:p>
+    <w:p>
+      <w:pPr>
+        <w:pStyle w:val="Listenabsatz"/>
+        <w:numPr>
+          <w:ilvl w:val="0"/>
+          <w:numId w:val="3"/>
+        </w:numPr>
+        <w:rPr>
+          <w:lang w:val="en-NZ"/>
+        </w:rPr>
+      </w:pPr>
+      <w:r>
+        <w:rPr>
+          <w:iCs/>
+          <w:lang w:val="en-NZ"/>
+        </w:rPr>
+        <w:t>Press “save data” to stop the data recording</w:t>
+      </w:r>
+    </w:p>
+    <w:p>
+      <w:pPr>
+        <w:pStyle w:val="Listenabsatz"/>
+        <w:numPr>
+          <w:ilvl w:val="0"/>
+          <w:numId w:val="3"/>
+        </w:numPr>
+        <w:rPr>
+          <w:lang w:val="en-NZ"/>
+        </w:rPr>
+      </w:pPr>
+      <w:r>
+        <w:rPr>
+          <w:iCs/>
+          <w:lang w:val="en-NZ"/>
+        </w:rPr>
+        <w:t xml:space="preserve">Repeat steps </w:t>
+      </w:r>
+      <w:r>
+        <w:rPr>
+          <w:iCs/>
+          <w:lang w:val="en-NZ"/>
+        </w:rPr>
+        <w:t>4 to 9 until you have all recordings of all</w:t>
+      </w:r>
+      <w:r>
+        <w:rPr>
+          <w:iCs/>
+          <w:lang w:val="en-NZ"/>
+        </w:rPr>
+        <w:t xml:space="preserve"> velocities you need</w:t>
+      </w:r>
+    </w:p>
+    <w:p>
+      <w:pPr>
+        <w:pStyle w:val="Listenabsatz"/>
+        <w:numPr>
+          <w:ilvl w:val="0"/>
+          <w:numId w:val="3"/>
+        </w:numPr>
+        <w:rPr>
+          <w:lang w:val="en-NZ"/>
+        </w:rPr>
+      </w:pPr>
+      <w:r>
+        <w:rPr>
+          <w:iCs/>
+          <w:lang w:val="en-NZ"/>
+        </w:rPr>
+        <w:t>Press “stop” to terminate the program</w:t>
+      </w:r>
+    </w:p>
+    <w:p>
+      <w:pPr>
+        <w:rPr>
+          <w:lang w:val="en-NZ"/>
+        </w:rPr>
+      </w:pPr>
+    </w:p>
+    <w:p>
+      <w:pPr>
+        <w:rPr>
+          <w:b/>
+          <w:lang w:val="en-NZ"/>
+        </w:rPr>
+      </w:pPr>
+      <w:r>
+        <w:rPr>
+          <w:b/>
+          <w:lang w:val="en-NZ"/>
+        </w:rPr>
+        <w:t>How to do the analysis:</w:t>
+      </w:r>
+    </w:p>
+    <w:p>
+      <w:pPr>
+        <w:rPr>
+          <w:lang w:val="en-NZ"/>
+        </w:rPr>
+      </w:pPr>
+      <w:r>
+        <w:rPr>
+          <w:lang w:val="en-NZ"/>
+        </w:rPr>
+        <w:t>The data analysis consists of two main steps</w:t>
+      </w:r>
+      <w:r>
+        <w:rPr>
+          <w:lang w:val="en-NZ"/>
+        </w:rPr>
+        <w:t xml:space="preserve">: The analysis of all recorded tdms files </w:t>
+      </w:r>
+      <w:r>
+        <w:rPr>
+          <w:lang w:val="en-NZ"/>
+        </w:rPr>
+        <w:t>to determine the viscous friction torques and to analyse the obtained torques.</w:t>
+      </w:r>
+    </w:p>
+    <w:p>
+      <w:pPr>
+        <w:pStyle w:val="Listenabsatz"/>
+        <w:numPr>
+          <w:ilvl w:val="0"/>
+          <w:numId w:val="4"/>
+        </w:numPr>
+        <w:rPr>
+          <w:lang w:val="en-NZ"/>
+        </w:rPr>
+      </w:pPr>
+      <w:r>
+        <w:rPr>
+          <w:lang w:val="en-NZ"/>
+        </w:rPr>
+        <w:drawing>
+          <wp:anchor distT="0" distB="0" distL="114300" distR="114300" simplePos="0" relativeHeight="251658240" behindDoc="0" locked="0" layoutInCell="1" allowOverlap="1" wp14:anchorId="2DDA2D11" wp14:editId="1CE7C6B9">
+            <wp:simplePos x="0" y="0"/>
+            <wp:positionH relativeFrom="column">
+              <wp:posOffset>593725</wp:posOffset>
+            </wp:positionH>
+            <wp:positionV relativeFrom="paragraph">
+              <wp:posOffset>206375</wp:posOffset>
+            </wp:positionV>
+            <wp:extent cx="5087060" cy="1133633"/>
+            <wp:effectExtent l="0" t="0" r="0" b="9525"/>
+            <wp:wrapSquare wrapText="bothSides"/>
+            <wp:docPr id="1" name="Grafik 1" descr="Ein Bild, das Text enthält.&#10;&#10;Automatisch generierte Beschreibung"/>
+            <wp:cNvGraphicFramePr>
+              <a:graphicFrameLocks xmlns:a="http://schemas.openxmlformats.org/drawingml/2006/main" noChangeAspect="1"/>
+            </wp:cNvGraphicFramePr>
+            <a:graphic xmlns:a="http://schemas.openxmlformats.org/drawingml/2006/main">
+              <a:graphicData uri="http://schemas.openxmlformats.org/drawingml/2006/picture">
+                <pic:pic xmlns:pic="http://schemas.openxmlformats.org/drawingml/2006/picture">
+                  <pic:nvPicPr>
+                    <pic:cNvPr id="1" name="Grafik 1" descr="Ein Bild, das Text enthält.&#10;&#10;Automatisch generierte Beschreibung"/>
+                    <pic:cNvPicPr/>
+                  </pic:nvPicPr>
+                  <pic:blipFill>
+                    <a:blip r:embed="rId5">
+                      <a:extLst>
+                        <a:ext uri="{28A0092B-C50C-407E-A947-70E740481C1C}">
+                          <a14:useLocalDpi xmlns:a14="http://schemas.microsoft.com/office/drawing/2010/main" val="0"/>
+                        </a:ext>
+                      </a:extLst>
+                    </a:blip>
+                    <a:stretch>
+                      <a:fillRect/>
+                    </a:stretch>
+                  </pic:blipFill>
+                  <pic:spPr>
+                    <a:xfrm>
+                      <a:off x="0" y="0"/>
+                      <a:ext cx="5087060" cy="1133633"/>
+                    </a:xfrm>
+                    <a:prstGeom prst="rect">
+                      <a:avLst/>
+                    </a:prstGeom>
+                  </pic:spPr>
+                </pic:pic>
+              </a:graphicData>
+            </a:graphic>
+          </wp:anchor>
+        </w:drawing>
+      </w:r>
+      <w:r>
+        <w:rPr>
+          <w:lang w:val="en-NZ"/>
+        </w:rPr>
+        <w:t>Adjust the file name and the torque constant:</w:t>
+      </w:r>
+    </w:p>
+    <w:p>
+      <w:pPr>
+        <w:pStyle w:val="Listenabsatz"/>
+        <w:numPr>
+          <w:ilvl w:val="0"/>
+          <w:numId w:val="4"/>
+        </w:numPr>
+        <w:rPr>
+          <w:lang w:val="en-NZ"/>
+        </w:rPr>
+      </w:pPr>
+      <w:r>
+        <w:rPr>
+          <w:lang w:val="en-NZ"/>
+        </w:rPr>
+        <w:drawing>
+          <wp:anchor distT="0" distB="0" distL="114300" distR="114300" simplePos="0" relativeHeight="251659264" behindDoc="0" locked="0" layoutInCell="1" allowOverlap="1" wp14:anchorId="571A1F34" wp14:editId="224BA625">
+            <wp:simplePos x="0" y="0"/>
+            <wp:positionH relativeFrom="margin">
+              <wp:posOffset>1314450</wp:posOffset>
+            </wp:positionH>
+            <wp:positionV relativeFrom="paragraph">
+              <wp:posOffset>1567180</wp:posOffset>
+            </wp:positionV>
+            <wp:extent cx="3299460" cy="2286000"/>
+            <wp:effectExtent l="0" t="0" r="0" b="0"/>
+            <wp:wrapSquare wrapText="bothSides"/>
+            <wp:docPr id="2" name="Grafik 2"/>
+            <wp:cNvGraphicFramePr>
+              <a:graphicFrameLocks xmlns:a="http://schemas.openxmlformats.org/drawingml/2006/main" noChangeAspect="1"/>
+            </wp:cNvGraphicFramePr>
+            <a:graphic xmlns:a="http://schemas.openxmlformats.org/drawingml/2006/main">
+              <a:graphicData uri="http://schemas.openxmlformats.org/drawingml/2006/picture">
+                <pic:pic xmlns:pic="http://schemas.openxmlformats.org/drawingml/2006/picture">
+                  <pic:nvPicPr>
+                    <pic:cNvPr id="1" name=""/>
+                    <pic:cNvPicPr/>
+                  </pic:nvPicPr>
+                  <pic:blipFill>
+                    <a:blip r:embed="rId6">
+                      <a:extLst>
+                        <a:ext uri="{28A0092B-C50C-407E-A947-70E740481C1C}">
+                          <a14:useLocalDpi xmlns:a14="http://schemas.microsoft.com/office/drawing/2010/main" val="0"/>
+                        </a:ext>
+                      </a:extLst>
+                    </a:blip>
+                    <a:stretch>
+                      <a:fillRect/>
+                    </a:stretch>
+                  </pic:blipFill>
+                  <pic:spPr>
+                    <a:xfrm>
+                      <a:off x="0" y="0"/>
+                      <a:ext cx="3299460" cy="2286000"/>
+                    </a:xfrm>
+                    <a:prstGeom prst="rect">
+                      <a:avLst/>
+                    </a:prstGeom>
+                  </pic:spPr>
+                </pic:pic>
+              </a:graphicData>
+            </a:graphic>
+            <wp14:sizeRelH relativeFrom="margin">
+              <wp14:pctWidth>0</wp14:pctWidth>
+            </wp14:sizeRelH>
+            <wp14:sizeRelV relativeFrom="margin">
+              <wp14:pctHeight>0</wp14:pctHeight>
+            </wp14:sizeRelV>
+          </wp:anchor>
+        </w:drawing>
+      </w:r>
+      <w:r>
+        <w:rPr>
+          <w:lang w:val="en-NZ"/>
+        </w:rPr>
+        <w:t>Plot your data by running the program or only the #plotting section of the notebook, it will look something like this</w:t>
+      </w:r>
+      <w:r>
+        <w:rPr>
+          <w:lang w:val="en-NZ"/>
+        </w:rPr>
+        <w:t>:</w:t>
+      </w:r>
+      <w:r>
+        <w:rPr>
+          <w:noProof/>
+        </w:rPr>
+        <w:t xml:space="preserve"> </w:t>
+      </w:r>
+      <w:r>
+        <w:rPr>
+          <w:noProof/>
+        </w:rPr>
+        <w:br/>
+      </w:r>
+      <w:r>
+        <w:rPr>
+          <w:noProof/>
+        </w:rPr>
+        <w:br/>
+      </w:r>
+      <w:r>
+        <w:rPr>
+          <w:noProof/>
+        </w:rPr>
+        <w:br/>
+      </w:r>
+      <w:r>
+        <w:rPr>
+          <w:noProof/>
+        </w:rPr>
+        <w:br/>
+      </w:r>
+      <w:r>
+        <w:rPr>
+          <w:noProof/>
+        </w:rPr>
+        <w:br/>
+      </w:r>
+      <w:r>
+        <w:rPr>
+          <w:noProof/>
+        </w:rPr>
+        <w:br/>
+      </w:r>
+      <w:r>
+        <w:rPr>
+          <w:noProof/>
+        </w:rPr>
+        <w:br/>
+      </w:r>
+      <w:r>
+        <w:rPr>
+          <w:noProof/>
+        </w:rPr>
+        <w:br/>
+      </w:r>
+      <w:r>
+        <w:rPr>
+          <w:noProof/>
+        </w:rPr>
+        <w:br/>
+      </w:r>
+      <w:r>
+        <w:rPr>
+          <w:noProof/>
+        </w:rPr>
+        <w:br/>
+      </w:r>
+      <w:r>
+        <w:rPr>
+          <w:noProof/>
+        </w:rPr>
+        <w:br/>
+      </w:r>
+      <w:r>
+        <w:rPr>
+          <w:noProof/>
+        </w:rPr>
+        <w:br/>
+      </w:r>
+      <w:r>
+        <w:rPr>
+          <w:noProof/>
+        </w:rPr>
+        <w:br/>
+      </w:r>
+      <w:r>
+        <w:rPr>
+          <w:noProof/>
+        </w:rPr>
+        <w:br/>
+      </w:r>
+      <w:r>
+        <w:rPr>
+          <w:noProof/>
+        </w:rPr>
+        <w:br/>
+      </w:r>
+      <w:r>
+        <w:rPr>
+          <w:noProof/>
+        </w:rPr>
+        <w:br/>
+      </w:r>
+      <w:r>
+        <w:rPr>
+          <w:noProof/>
+        </w:rPr>
+        <w:br/>
+      </w:r>
+      <w:r>
+        <w:rPr>
+          <w:noProof/>
+        </w:rPr>
+        <w:br/>
+      </w:r>
+      <w:r>
+        <w:rPr>
+          <w:noProof/>
+        </w:rPr>
+        <w:br/>
+      </w:r>
+      <w:r>
+        <w:rPr>
+          <w:noProof/>
+        </w:rPr>
+        <w:br/>
+      </w:r>
+      <w:r>
+        <w:rPr>
+          <w:noProof/>
+        </w:rPr>
+        <w:br/>
+      </w:r>
+      <w:r>
+        <w:rPr>
+          <w:noProof/>
+        </w:rPr>
+        <w:br/>
+      </w:r>
+      <w:r>
+        <w:rPr>
+          <w:noProof/>
+        </w:rPr>
+        <w:br/>
+      </w:r>
+      <w:r>
+        <w:rPr>
+          <w:noProof/>
+        </w:rPr>
+        <w:br/>
+      </w:r>
+      <w:r>
+        <w:rPr>
+          <w:noProof/>
+        </w:rPr>
+        <w:br/>
+      </w:r>
+      <w:r>
+        <w:rPr>
+          <w:noProof/>
+        </w:rPr>
+        <w:br/>
+      </w:r>
+      <w:r>
+        <w:rPr>
+          <w:noProof/>
+        </w:rPr>
+        <w:br/>
+      </w:r>
+    </w:p>
+    <w:p>
+      <w:pPr>
+        <w:pStyle w:val="Listenabsatz"/>
+        <w:numPr>
+          <w:ilvl w:val="0"/>
+          <w:numId w:val="4"/>
+        </w:numPr>
+        <w:rPr>
+          <w:lang w:val="en-NZ"/>
+        </w:rPr>
+      </w:pPr>
+      <w:r>
+        <w:rPr>
+          <w:noProof/>
+        </w:rPr>
+        <w:lastRenderedPageBreak/>
+        <w:drawing>
+          <wp:anchor distT="0" distB="0" distL="114300" distR="114300" simplePos="0" relativeHeight="251661312" behindDoc="0" locked="0" layoutInCell="1" allowOverlap="1" wp14:anchorId="17E478A7" wp14:editId="05914D3A">
+            <wp:simplePos x="0" y="0"/>
+            <wp:positionH relativeFrom="column">
+              <wp:posOffset>3093085</wp:posOffset>
+            </wp:positionH>
+            <wp:positionV relativeFrom="paragraph">
+              <wp:posOffset>208280</wp:posOffset>
+            </wp:positionV>
+            <wp:extent cx="2534920" cy="1805940"/>
+            <wp:effectExtent l="0" t="0" r="0" b="3810"/>
+            <wp:wrapSquare wrapText="bothSides"/>
+            <wp:docPr id="4" name="Grafik 4"/>
+            <wp:cNvGraphicFramePr>
+              <a:graphicFrameLocks xmlns:a="http://schemas.openxmlformats.org/drawingml/2006/main" noChangeAspect="1"/>
+            </wp:cNvGraphicFramePr>
+            <a:graphic xmlns:a="http://schemas.openxmlformats.org/drawingml/2006/main">
+              <a:graphicData uri="http://schemas.openxmlformats.org/drawingml/2006/picture">
+                <pic:pic xmlns:pic="http://schemas.openxmlformats.org/drawingml/2006/picture">
+                  <pic:nvPicPr>
+                    <pic:cNvPr id="1" name=""/>
+                    <pic:cNvPicPr/>
+                  </pic:nvPicPr>
+                  <pic:blipFill>
+                    <a:blip r:embed="rId7" cstate="print">
+                      <a:extLst>
+                        <a:ext uri="{28A0092B-C50C-407E-A947-70E740481C1C}">
+                          <a14:useLocalDpi xmlns:a14="http://schemas.microsoft.com/office/drawing/2010/main" val="0"/>
+                        </a:ext>
+                      </a:extLst>
+                    </a:blip>
+                    <a:stretch>
+                      <a:fillRect/>
+                    </a:stretch>
+                  </pic:blipFill>
+                  <pic:spPr>
+                    <a:xfrm>
+                      <a:off x="0" y="0"/>
+                      <a:ext cx="2534920" cy="1805940"/>
+                    </a:xfrm>
+                    <a:prstGeom prst="rect">
+                      <a:avLst/>
+                    </a:prstGeom>
+                  </pic:spPr>
+                </pic:pic>
+              </a:graphicData>
+            </a:graphic>
+          </wp:anchor>
+        </w:drawing>
+      </w:r>
+      <w:r>
+        <w:rPr>
+          <w:noProof/>
+        </w:rPr>
+        <w:drawing>
+          <wp:anchor distT="0" distB="0" distL="114300" distR="114300" simplePos="0" relativeHeight="251660288" behindDoc="0" locked="0" layoutInCell="1" allowOverlap="1" wp14:anchorId="4CBD877D" wp14:editId="74B518D2">
+            <wp:simplePos x="0" y="0"/>
+            <wp:positionH relativeFrom="column">
+              <wp:posOffset>479425</wp:posOffset>
+            </wp:positionH>
+            <wp:positionV relativeFrom="paragraph">
+              <wp:posOffset>223520</wp:posOffset>
+            </wp:positionV>
+            <wp:extent cx="2526030" cy="1775460"/>
+            <wp:effectExtent l="0" t="0" r="7620" b="0"/>
+            <wp:wrapSquare wrapText="bothSides"/>
+            <wp:docPr id="3" name="Grafik 3"/>
+            <wp:cNvGraphicFramePr>
+              <a:graphicFrameLocks xmlns:a="http://schemas.openxmlformats.org/drawingml/2006/main" noChangeAspect="1"/>
+            </wp:cNvGraphicFramePr>
+            <a:graphic xmlns:a="http://schemas.openxmlformats.org/drawingml/2006/main">
+              <a:graphicData uri="http://schemas.openxmlformats.org/drawingml/2006/picture">
+                <pic:pic xmlns:pic="http://schemas.openxmlformats.org/drawingml/2006/picture">
+                  <pic:nvPicPr>
+                    <pic:cNvPr id="1" name=""/>
+                    <pic:cNvPicPr/>
+                  </pic:nvPicPr>
+                  <pic:blipFill>
+                    <a:blip r:embed="rId8" cstate="print">
+                      <a:extLst>
+                        <a:ext uri="{28A0092B-C50C-407E-A947-70E740481C1C}">
+                          <a14:useLocalDpi xmlns:a14="http://schemas.microsoft.com/office/drawing/2010/main" val="0"/>
+                        </a:ext>
+                      </a:extLst>
+                    </a:blip>
+                    <a:stretch>
+                      <a:fillRect/>
+                    </a:stretch>
+                  </pic:blipFill>
+                  <pic:spPr>
+                    <a:xfrm>
+                      <a:off x="0" y="0"/>
+                      <a:ext cx="2526030" cy="1775460"/>
+                    </a:xfrm>
+                    <a:prstGeom prst="rect">
+                      <a:avLst/>
+                    </a:prstGeom>
+                  </pic:spPr>
+                </pic:pic>
+              </a:graphicData>
+            </a:graphic>
+          </wp:anchor>
+        </w:drawing>
+      </w:r>
+      <w:r>
+        <w:rPr>
+          <w:noProof/>
+        </w:rPr>
+        <w:t xml:space="preserve">Zoom into the plot to find the section </w:t>
+      </w:r>
+      <w:r>
+        <w:rPr>
+          <w:noProof/>
+        </w:rPr>
+        <w:t>where the velocity is as constant as possible:</w:t>
+      </w:r>
+      <w:r>
+        <w:rPr>
+          <w:noProof/>
+        </w:rPr>
+        <w:t xml:space="preserve"> </w:t>
+      </w:r>
+      <w:r>
+        <w:rPr>
+          <w:noProof/>
+        </w:rPr>
+        <w:br/>
+      </w:r>
+      <w:r>
+        <w:rPr>
+          <w:noProof/>
+        </w:rPr>
+        <w:br/>
+      </w:r>
+    </w:p>
+    <w:p>
+      <w:pPr>
+        <w:pStyle w:val="Listenabsatz"/>
+        <w:numPr>
+          <w:ilvl w:val="0"/>
+          <w:numId w:val="4"/>
+        </w:numPr>
+        <w:rPr>
+          <w:lang w:val="en-NZ"/>
+        </w:rPr>
+      </w:pPr>
+      <w:r>
+        <w:rPr>
+          <w:noProof/>
+        </w:rPr>
+        <w:t>Read the time from your plot where you want to start and end your analysis</w:t>
+      </w:r>
+      <w:r>
+        <w:rPr>
+          <w:noProof/>
+        </w:rPr>
+        <w:t xml:space="preserve"> and write them to the parame</w:t>
+      </w:r>
+      <w:r>
+        <w:rPr>
+          <w:noProof/>
+        </w:rPr>
+        <w:drawing>
+          <wp:anchor distT="0" distB="0" distL="114300" distR="114300" simplePos="0" relativeHeight="251662336" behindDoc="0" locked="0" layoutInCell="1" allowOverlap="1" wp14:anchorId="1B65EF6B" wp14:editId="3382DF98">
+            <wp:simplePos x="0" y="0"/>
+            <wp:positionH relativeFrom="column">
+              <wp:posOffset>456565</wp:posOffset>
+            </wp:positionH>
+            <wp:positionV relativeFrom="paragraph">
+              <wp:posOffset>367665</wp:posOffset>
+            </wp:positionV>
+            <wp:extent cx="5760720" cy="386715"/>
+            <wp:effectExtent l="0" t="0" r="0" b="0"/>
+            <wp:wrapSquare wrapText="bothSides"/>
+            <wp:docPr id="6" name="Grafik 6"/>
+            <wp:cNvGraphicFramePr>
+              <a:graphicFrameLocks xmlns:a="http://schemas.openxmlformats.org/drawingml/2006/main" noChangeAspect="1"/>
+            </wp:cNvGraphicFramePr>
+            <a:graphic xmlns:a="http://schemas.openxmlformats.org/drawingml/2006/main">
+              <a:graphicData uri="http://schemas.openxmlformats.org/drawingml/2006/picture">
+                <pic:pic xmlns:pic="http://schemas.openxmlformats.org/drawingml/2006/picture">
+                  <pic:nvPicPr>
+                    <pic:cNvPr id="1" name=""/>
+                    <pic:cNvPicPr/>
+                  </pic:nvPicPr>
+                  <pic:blipFill>
+                    <a:blip r:embed="rId9">
+                      <a:extLst>
+                        <a:ext uri="{28A0092B-C50C-407E-A947-70E740481C1C}">
+                          <a14:useLocalDpi xmlns:a14="http://schemas.microsoft.com/office/drawing/2010/main" val="0"/>
+                        </a:ext>
+                      </a:extLst>
+                    </a:blip>
+                    <a:stretch>
+                      <a:fillRect/>
+                    </a:stretch>
+                  </pic:blipFill>
+                  <pic:spPr>
+                    <a:xfrm>
+                      <a:off x="0" y="0"/>
+                      <a:ext cx="5760720" cy="386715"/>
+                    </a:xfrm>
+                    <a:prstGeom prst="rect">
+                      <a:avLst/>
+                    </a:prstGeom>
+                  </pic:spPr>
+                </pic:pic>
+              </a:graphicData>
+            </a:graphic>
+          </wp:anchor>
+        </w:drawing>
+      </w:r>
+      <w:r>
+        <w:rPr>
+          <w:noProof/>
+        </w:rPr>
+        <w:t xml:space="preserve"> </w:t>
+      </w:r>
+    </w:p>
+    <w:p>
+      <w:pPr>
+        <w:pStyle w:val="Listenabsatz"/>
+        <w:numPr>
+          <w:ilvl w:val="0"/>
+          <w:numId w:val="4"/>
+        </w:numPr>
+        <w:rPr>
+          <w:lang w:val="en-NZ"/>
+        </w:rPr>
+      </w:pPr>
+      <w:r>
+        <w:rPr>
+          <w:noProof/>
+          <w:lang w:val="en-NZ"/>
+        </w:rPr>
+        <w:t xml:space="preserve">Run the whole program and read the </w:t>
+      </w:r>
+      <w:r>
+        <w:rPr>
+          <w:noProof/>
+          <w:lang w:val="en-NZ"/>
+        </w:rPr>
+        <w:t>friction torque as well as the average current from the output.</w:t>
+      </w:r>
+      <w:r>
+        <w:rPr>
+          <w:noProof/>
+          <w:lang w:val="en-NZ"/>
+        </w:rPr>
+        <w:t xml:space="preserve"> Write the values down (I wrote them to the excel files in the data analysis folder</w:t>
+      </w:r>
+      <w:r>
+        <w:rPr>
+          <w:noProof/>
+          <w:lang w:val="en-NZ"/>
+        </w:rPr>
+        <w:t>)</w:t>
+      </w:r>
+      <w:r>
+        <w:rPr>
+          <w:noProof/>
+          <w:lang w:val="en-NZ"/>
+        </w:rPr>
+        <w:t>.</w:t>
+      </w:r>
+    </w:p>
+    <w:p>
+      <w:pPr>
+        <w:pStyle w:val="Listenabsatz"/>
+        <w:numPr>
+          <w:ilvl w:val="0"/>
+          <w:numId w:val="4"/>
+        </w:numPr>
+        <w:rPr>
+          <w:lang w:val="en-NZ"/>
+        </w:rPr>
+      </w:pPr>
+      <w:r>
+        <w:rPr>
+          <w:noProof/>
+          <w:lang w:val="en-NZ"/>
+        </w:rPr>
+        <w:t xml:space="preserve">Repeat these steps until you have </w:t>
+      </w:r>
+      <w:r>
+        <w:rPr>
+          <w:noProof/>
+          <w:lang w:val="en-NZ"/>
+        </w:rPr>
+        <w:t>determined all friction torques</w:t>
+      </w:r>
+    </w:p>
+    <w:p>
+      <w:pPr>
+        <w:pStyle w:val="Listenabsatz"/>
+        <w:numPr>
+          <w:ilvl w:val="0"/>
+          <w:numId w:val="4"/>
+        </w:numPr>
+        <w:rPr>
+          <w:lang w:val="en-NZ"/>
+        </w:rPr>
+      </w:pPr>
+      <w:r>
+        <w:rPr>
+          <w:noProof/>
+          <w:lang w:val="en-NZ"/>
+        </w:rPr>
+        <w:t xml:space="preserve">Plot the </w:t>
+      </w:r>
+      <w:r>
+        <w:rPr>
+          <w:noProof/>
+        </w:rPr>
+        <w:t xml:space="preserve">aquired data (you can use the </w:t>
+      </w:r>
+      <w:r>
+        <w:rPr>
+          <w:i/>
+          <w:noProof/>
+        </w:rPr>
+        <w:t>DynamicFriction_plotter</w:t>
+      </w:r>
+      <w:r>
+        <w:t xml:space="preserve"> if you </w:t>
+      </w:r>
+      <w:r>
+        <w:t>wrote the data to an excel file as in my examples</w:t>
+      </w:r>
+    </w:p>
     <w:sectPr>
       <w:pgSz w:w="11906" w:h="16838"/>
       <w:pgMar w:top="1417" w:right="1417" w:bottom="1134" w:left="1417" w:header="708" w:footer="708" w:gutter="0"/>
@@ -210,8 +1109,94 @@
 </file>
 
 <file path=word/numbering.xml><?xml version="1.0" encoding="utf-8"?>
-<w:numbering xmlns:wpc="http://schemas.microsoft.com/office/word/2010/wordprocessingCanvas" xmlns:cx="http://schemas.microsoft.com/office/drawing/2014/chartex" xmlns:cx1="http://schemas.microsoft.com/office/drawing/2015/9/8/chartex" xmlns:mc="http://schemas.openxmlformats.org/markup-compatibility/2006" xmlns:o="urn:schemas-microsoft-com:office:office" xmlns:r="http://schemas.openxmlformats.org/officeDocument/2006/relationships" xmlns:m="http://schemas.openxmlformats.org/officeDocument/2006/math" xmlns:v="urn:schemas-microsoft-com:vml" xmlns:wp14="http://schemas.microsoft.com/office/word/2010/wordprocessingDrawing" xmlns:wp="http://schemas.openxmlformats.org/drawingml/2006/wordprocessingDrawing" xmlns:w10="urn:schemas-microsoft-com:office:word" xmlns:w="http://schemas.openxmlformats.org/wordprocessingml/2006/main" xmlns:w14="http://schemas.microsoft.com/office/word/2010/wordml" xmlns:w15="http://schemas.microsoft.com/office/word/2012/wordml" xmlns:w16se="http://schemas.microsoft.com/office/word/2015/wordml/symex" xmlns:wpg="http://schemas.microsoft.com/office/word/2010/wordprocessingGroup" xmlns:wpi="http://schemas.microsoft.com/office/word/2010/wordprocessingInk" xmlns:wne="http://schemas.microsoft.com/office/word/2006/wordml" xmlns:wps="http://schemas.microsoft.com/office/word/2010/wordprocessingShape" mc:Ignorable="w14 w15 w16se wp14">
+<w:numbering xmlns:wpc="http://schemas.microsoft.com/office/word/2010/wordprocessingCanvas" xmlns:cx="http://schemas.microsoft.com/office/drawing/2014/chartex" xmlns:cx1="http://schemas.microsoft.com/office/drawing/2015/9/8/chartex" xmlns:cx2="http://schemas.microsoft.com/office/drawing/2015/10/21/chartex" xmlns:cx3="http://schemas.microsoft.com/office/drawing/2016/5/9/chartex" xmlns:cx4="http://schemas.microsoft.com/office/drawing/2016/5/10/chartex" xmlns:cx5="http://schemas.microsoft.com/office/drawing/2016/5/11/chartex" xmlns:cx6="http://schemas.microsoft.com/office/drawing/2016/5/12/chartex" xmlns:cx7="http://schemas.microsoft.com/office/drawing/2016/5/13/chartex" xmlns:cx8="http://schemas.microsoft.com/office/drawing/2016/5/14/chartex" xmlns:mc="http://schemas.openxmlformats.org/markup-compatibility/2006" xmlns:aink="http://schemas.microsoft.com/office/drawing/2016/ink" xmlns:am3d="http://schemas.microsoft.com/office/drawing/2017/model3d" xmlns:o="urn:schemas-microsoft-com:office:office" xmlns:r="http://schemas.openxmlformats.org/officeDocument/2006/relationships" xmlns:m="http://schemas.openxmlformats.org/officeDocument/2006/math" xmlns:v="urn:schemas-microsoft-com:vml" xmlns:wp14="http://schemas.microsoft.com/office/word/2010/wordprocessingDrawing" xmlns:wp="http://schemas.openxmlformats.org/drawingml/2006/wordprocessingDrawing" xmlns:w10="urn:schemas-microsoft-com:office:word" xmlns:w="http://schemas.openxmlformats.org/wordprocessingml/2006/main" xmlns:w14="http://schemas.microsoft.com/office/word/2010/wordml" xmlns:w15="http://schemas.microsoft.com/office/word/2012/wordml" xmlns:w16cex="http://schemas.microsoft.com/office/word/2018/wordml/cex" xmlns:w16cid="http://schemas.microsoft.com/office/word/2016/wordml/cid" xmlns:w16="http://schemas.microsoft.com/office/word/2018/wordml" xmlns:w16sdtdh="http://schemas.microsoft.com/office/word/2020/wordml/sdtdatahash" xmlns:w16se="http://schemas.microsoft.com/office/word/2015/wordml/symex" xmlns:wpg="http://schemas.microsoft.com/office/word/2010/wordprocessingGroup" xmlns:wpi="http://schemas.microsoft.com/office/word/2010/wordprocessingInk" xmlns:wne="http://schemas.microsoft.com/office/word/2006/wordml" xmlns:wps="http://schemas.microsoft.com/office/word/2010/wordprocessingShape" mc:Ignorable="w14 w15 w16se w16cid w16 w16cex w16sdtdh wp14">
   <w:abstractNum w:abstractNumId="0" w15:restartNumberingAfterBreak="0">
+    <w:nsid w:val="07736589"/>
+    <w:multiLevelType w:val="hybridMultilevel"/>
+    <w:tmpl w:val="21426648"/>
+    <w:lvl w:ilvl="0" w:tplc="0807000F">
+      <w:start w:val="1"/>
+      <w:numFmt w:val="decimal"/>
+      <w:lvlText w:val="%1."/>
+      <w:lvlJc w:val="left"/>
+      <w:pPr>
+        <w:ind w:left="720" w:hanging="360"/>
+      </w:pPr>
+    </w:lvl>
+    <w:lvl w:ilvl="1" w:tplc="08070019" w:tentative="1">
+      <w:start w:val="1"/>
+      <w:numFmt w:val="lowerLetter"/>
+      <w:lvlText w:val="%2."/>
+      <w:lvlJc w:val="left"/>
+      <w:pPr>
+        <w:ind w:left="1440" w:hanging="360"/>
+      </w:pPr>
+    </w:lvl>
+    <w:lvl w:ilvl="2" w:tplc="0807001B" w:tentative="1">
+      <w:start w:val="1"/>
+      <w:numFmt w:val="lowerRoman"/>
+      <w:lvlText w:val="%3."/>
+      <w:lvlJc w:val="right"/>
+      <w:pPr>
+        <w:ind w:left="2160" w:hanging="180"/>
+      </w:pPr>
+    </w:lvl>
+    <w:lvl w:ilvl="3" w:tplc="0807000F" w:tentative="1">
+      <w:start w:val="1"/>
+      <w:numFmt w:val="decimal"/>
+      <w:lvlText w:val="%4."/>
+      <w:lvlJc w:val="left"/>
+      <w:pPr>
+        <w:ind w:left="2880" w:hanging="360"/>
+      </w:pPr>
+    </w:lvl>
+    <w:lvl w:ilvl="4" w:tplc="08070019" w:tentative="1">
+      <w:start w:val="1"/>
+      <w:numFmt w:val="lowerLetter"/>
+      <w:lvlText w:val="%5."/>
+      <w:lvlJc w:val="left"/>
+      <w:pPr>
+        <w:ind w:left="3600" w:hanging="360"/>
+      </w:pPr>
+    </w:lvl>
+    <w:lvl w:ilvl="5" w:tplc="0807001B" w:tentative="1">
+      <w:start w:val="1"/>
+      <w:numFmt w:val="lowerRoman"/>
+      <w:lvlText w:val="%6."/>
+      <w:lvlJc w:val="right"/>
+      <w:pPr>
+        <w:ind w:left="4320" w:hanging="180"/>
+      </w:pPr>
+    </w:lvl>
+    <w:lvl w:ilvl="6" w:tplc="0807000F" w:tentative="1">
+      <w:start w:val="1"/>
+      <w:numFmt w:val="decimal"/>
+      <w:lvlText w:val="%7."/>
+      <w:lvlJc w:val="left"/>
+      <w:pPr>
+        <w:ind w:left="5040" w:hanging="360"/>
+      </w:pPr>
+    </w:lvl>
+    <w:lvl w:ilvl="7" w:tplc="08070019" w:tentative="1">
+      <w:start w:val="1"/>
+      <w:numFmt w:val="lowerLetter"/>
+      <w:lvlText w:val="%8."/>
+      <w:lvlJc w:val="left"/>
+      <w:pPr>
+        <w:ind w:left="5760" w:hanging="360"/>
+      </w:pPr>
+    </w:lvl>
+    <w:lvl w:ilvl="8" w:tplc="0807001B" w:tentative="1">
+      <w:start w:val="1"/>
+      <w:numFmt w:val="lowerRoman"/>
+      <w:lvlText w:val="%9."/>
+      <w:lvlJc w:val="right"/>
+      <w:pPr>
+        <w:ind w:left="6480" w:hanging="180"/>
+      </w:pPr>
+    </w:lvl>
+  </w:abstractNum>
+  <w:abstractNum w:abstractNumId="1" w15:restartNumberingAfterBreak="0">
     <w:nsid w:val="0BAA2B71"/>
     <w:multiLevelType w:val="hybridMultilevel"/>
     <w:tmpl w:val="4AB68500"/>
@@ -300,14 +1285,195 @@
       </w:pPr>
     </w:lvl>
   </w:abstractNum>
+  <w:abstractNum w:abstractNumId="2" w15:restartNumberingAfterBreak="0">
+    <w:nsid w:val="173039B0"/>
+    <w:multiLevelType w:val="hybridMultilevel"/>
+    <w:tmpl w:val="92AA3190"/>
+    <w:lvl w:ilvl="0" w:tplc="0807000F">
+      <w:start w:val="1"/>
+      <w:numFmt w:val="decimal"/>
+      <w:lvlText w:val="%1."/>
+      <w:lvlJc w:val="left"/>
+      <w:pPr>
+        <w:ind w:left="720" w:hanging="360"/>
+      </w:pPr>
+    </w:lvl>
+    <w:lvl w:ilvl="1" w:tplc="08070019" w:tentative="1">
+      <w:start w:val="1"/>
+      <w:numFmt w:val="lowerLetter"/>
+      <w:lvlText w:val="%2."/>
+      <w:lvlJc w:val="left"/>
+      <w:pPr>
+        <w:ind w:left="1440" w:hanging="360"/>
+      </w:pPr>
+    </w:lvl>
+    <w:lvl w:ilvl="2" w:tplc="0807001B" w:tentative="1">
+      <w:start w:val="1"/>
+      <w:numFmt w:val="lowerRoman"/>
+      <w:lvlText w:val="%3."/>
+      <w:lvlJc w:val="right"/>
+      <w:pPr>
+        <w:ind w:left="2160" w:hanging="180"/>
+      </w:pPr>
+    </w:lvl>
+    <w:lvl w:ilvl="3" w:tplc="0807000F" w:tentative="1">
+      <w:start w:val="1"/>
+      <w:numFmt w:val="decimal"/>
+      <w:lvlText w:val="%4."/>
+      <w:lvlJc w:val="left"/>
+      <w:pPr>
+        <w:ind w:left="2880" w:hanging="360"/>
+      </w:pPr>
+    </w:lvl>
+    <w:lvl w:ilvl="4" w:tplc="08070019" w:tentative="1">
+      <w:start w:val="1"/>
+      <w:numFmt w:val="lowerLetter"/>
+      <w:lvlText w:val="%5."/>
+      <w:lvlJc w:val="left"/>
+      <w:pPr>
+        <w:ind w:left="3600" w:hanging="360"/>
+      </w:pPr>
+    </w:lvl>
+    <w:lvl w:ilvl="5" w:tplc="0807001B" w:tentative="1">
+      <w:start w:val="1"/>
+      <w:numFmt w:val="lowerRoman"/>
+      <w:lvlText w:val="%6."/>
+      <w:lvlJc w:val="right"/>
+      <w:pPr>
+        <w:ind w:left="4320" w:hanging="180"/>
+      </w:pPr>
+    </w:lvl>
+    <w:lvl w:ilvl="6" w:tplc="0807000F" w:tentative="1">
+      <w:start w:val="1"/>
+      <w:numFmt w:val="decimal"/>
+      <w:lvlText w:val="%7."/>
+      <w:lvlJc w:val="left"/>
+      <w:pPr>
+        <w:ind w:left="5040" w:hanging="360"/>
+      </w:pPr>
+    </w:lvl>
+    <w:lvl w:ilvl="7" w:tplc="08070019" w:tentative="1">
+      <w:start w:val="1"/>
+      <w:numFmt w:val="lowerLetter"/>
+      <w:lvlText w:val="%8."/>
+      <w:lvlJc w:val="left"/>
+      <w:pPr>
+        <w:ind w:left="5760" w:hanging="360"/>
+      </w:pPr>
+    </w:lvl>
+    <w:lvl w:ilvl="8" w:tplc="0807001B" w:tentative="1">
+      <w:start w:val="1"/>
+      <w:numFmt w:val="lowerRoman"/>
+      <w:lvlText w:val="%9."/>
+      <w:lvlJc w:val="right"/>
+      <w:pPr>
+        <w:ind w:left="6480" w:hanging="180"/>
+      </w:pPr>
+    </w:lvl>
+  </w:abstractNum>
+  <w:abstractNum w:abstractNumId="3" w15:restartNumberingAfterBreak="0">
+    <w:nsid w:val="59D16CF9"/>
+    <w:multiLevelType w:val="hybridMultilevel"/>
+    <w:tmpl w:val="AE8EFB44"/>
+    <w:lvl w:ilvl="0" w:tplc="0807000F">
+      <w:start w:val="1"/>
+      <w:numFmt w:val="decimal"/>
+      <w:lvlText w:val="%1."/>
+      <w:lvlJc w:val="left"/>
+      <w:pPr>
+        <w:ind w:left="720" w:hanging="360"/>
+      </w:pPr>
+    </w:lvl>
+    <w:lvl w:ilvl="1" w:tplc="08070019" w:tentative="1">
+      <w:start w:val="1"/>
+      <w:numFmt w:val="lowerLetter"/>
+      <w:lvlText w:val="%2."/>
+      <w:lvlJc w:val="left"/>
+      <w:pPr>
+        <w:ind w:left="1440" w:hanging="360"/>
+      </w:pPr>
+    </w:lvl>
+    <w:lvl w:ilvl="2" w:tplc="0807001B" w:tentative="1">
+      <w:start w:val="1"/>
+      <w:numFmt w:val="lowerRoman"/>
+      <w:lvlText w:val="%3."/>
+      <w:lvlJc w:val="right"/>
+      <w:pPr>
+        <w:ind w:left="2160" w:hanging="180"/>
+      </w:pPr>
+    </w:lvl>
+    <w:lvl w:ilvl="3" w:tplc="0807000F" w:tentative="1">
+      <w:start w:val="1"/>
+      <w:numFmt w:val="decimal"/>
+      <w:lvlText w:val="%4."/>
+      <w:lvlJc w:val="left"/>
+      <w:pPr>
+        <w:ind w:left="2880" w:hanging="360"/>
+      </w:pPr>
+    </w:lvl>
+    <w:lvl w:ilvl="4" w:tplc="08070019" w:tentative="1">
+      <w:start w:val="1"/>
+      <w:numFmt w:val="lowerLetter"/>
+      <w:lvlText w:val="%5."/>
+      <w:lvlJc w:val="left"/>
+      <w:pPr>
+        <w:ind w:left="3600" w:hanging="360"/>
+      </w:pPr>
+    </w:lvl>
+    <w:lvl w:ilvl="5" w:tplc="0807001B" w:tentative="1">
+      <w:start w:val="1"/>
+      <w:numFmt w:val="lowerRoman"/>
+      <w:lvlText w:val="%6."/>
+      <w:lvlJc w:val="right"/>
+      <w:pPr>
+        <w:ind w:left="4320" w:hanging="180"/>
+      </w:pPr>
+    </w:lvl>
+    <w:lvl w:ilvl="6" w:tplc="0807000F" w:tentative="1">
+      <w:start w:val="1"/>
+      <w:numFmt w:val="decimal"/>
+      <w:lvlText w:val="%7."/>
+      <w:lvlJc w:val="left"/>
+      <w:pPr>
+        <w:ind w:left="5040" w:hanging="360"/>
+      </w:pPr>
+    </w:lvl>
+    <w:lvl w:ilvl="7" w:tplc="08070019" w:tentative="1">
+      <w:start w:val="1"/>
+      <w:numFmt w:val="lowerLetter"/>
+      <w:lvlText w:val="%8."/>
+      <w:lvlJc w:val="left"/>
+      <w:pPr>
+        <w:ind w:left="5760" w:hanging="360"/>
+      </w:pPr>
+    </w:lvl>
+    <w:lvl w:ilvl="8" w:tplc="0807001B" w:tentative="1">
+      <w:start w:val="1"/>
+      <w:numFmt w:val="lowerRoman"/>
+      <w:lvlText w:val="%9."/>
+      <w:lvlJc w:val="right"/>
+      <w:pPr>
+        <w:ind w:left="6480" w:hanging="180"/>
+      </w:pPr>
+    </w:lvl>
+  </w:abstractNum>
   <w:num w:numId="1">
+    <w:abstractNumId w:val="1"/>
+  </w:num>
+  <w:num w:numId="2">
     <w:abstractNumId w:val="0"/>
+  </w:num>
+  <w:num w:numId="3">
+    <w:abstractNumId w:val="3"/>
+  </w:num>
+  <w:num w:numId="4">
+    <w:abstractNumId w:val="2"/>
   </w:num>
 </w:numbering>
 </file>
 
 <file path=word/styles.xml><?xml version="1.0" encoding="utf-8"?>
-<w:styles xmlns:mc="http://schemas.openxmlformats.org/markup-compatibility/2006" xmlns:r="http://schemas.openxmlformats.org/officeDocument/2006/relationships" xmlns:w="http://schemas.openxmlformats.org/wordprocessingml/2006/main" xmlns:w14="http://schemas.microsoft.com/office/word/2010/wordml" xmlns:w15="http://schemas.microsoft.com/office/word/2012/wordml" xmlns:w16se="http://schemas.microsoft.com/office/word/2015/wordml/symex" mc:Ignorable="w14 w15 w16se">
+<w:styles xmlns:mc="http://schemas.openxmlformats.org/markup-compatibility/2006" xmlns:r="http://schemas.openxmlformats.org/officeDocument/2006/relationships" xmlns:w="http://schemas.openxmlformats.org/wordprocessingml/2006/main" xmlns:w14="http://schemas.microsoft.com/office/word/2010/wordml" xmlns:w15="http://schemas.microsoft.com/office/word/2012/wordml" xmlns:w16cex="http://schemas.microsoft.com/office/word/2018/wordml/cex" xmlns:w16cid="http://schemas.microsoft.com/office/word/2016/wordml/cid" xmlns:w16="http://schemas.microsoft.com/office/word/2018/wordml" xmlns:w16sdtdh="http://schemas.microsoft.com/office/word/2020/wordml/sdtdatahash" xmlns:w16se="http://schemas.microsoft.com/office/word/2015/wordml/symex" mc:Ignorable="w14 w15 w16se w16cid w16 w16cex w16sdtdh">
   <w:docDefaults>
     <w:rPrDefault>
       <w:rPr>
@@ -323,7 +1489,7 @@
       </w:pPr>
     </w:pPrDefault>
   </w:docDefaults>
-  <w:latentStyles w:defLockedState="0" w:defUIPriority="99" w:defSemiHidden="0" w:defUnhideWhenUsed="0" w:defQFormat="0" w:count="371">
+  <w:latentStyles w:defLockedState="0" w:defUIPriority="99" w:defSemiHidden="0" w:defUnhideWhenUsed="0" w:defQFormat="0" w:count="376">
     <w:lsdException w:name="Normal" w:uiPriority="0" w:qFormat="1"/>
     <w:lsdException w:name="heading 1" w:uiPriority="9" w:qFormat="1"/>
     <w:lsdException w:name="heading 2" w:semiHidden="1" w:uiPriority="9" w:unhideWhenUsed="1" w:qFormat="1"/>
@@ -429,7 +1595,6 @@
     <w:lsdException w:name="HTML Sample" w:semiHidden="1" w:unhideWhenUsed="1"/>
     <w:lsdException w:name="HTML Typewriter" w:semiHidden="1" w:unhideWhenUsed="1"/>
     <w:lsdException w:name="HTML Variable" w:semiHidden="1" w:unhideWhenUsed="1"/>
-    <w:lsdException w:name="Normal Table" w:semiHidden="1" w:unhideWhenUsed="1"/>
     <w:lsdException w:name="annotation subject" w:semiHidden="1" w:unhideWhenUsed="1"/>
     <w:lsdException w:name="No List" w:semiHidden="1" w:unhideWhenUsed="1"/>
     <w:lsdException w:name="Outline List 1" w:semiHidden="1" w:unhideWhenUsed="1"/>
@@ -472,11 +1637,8 @@
     <w:lsdException w:name="Table Contemporary" w:semiHidden="1" w:unhideWhenUsed="1"/>
     <w:lsdException w:name="Table Elegant" w:semiHidden="1" w:unhideWhenUsed="1"/>
     <w:lsdException w:name="Table Professional" w:semiHidden="1" w:unhideWhenUsed="1"/>
-    <w:lsdException w:name="Table Subtle 1" w:semiHidden="1" w:unhideWhenUsed="1"/>
     <w:lsdException w:name="Table Subtle 2" w:semiHidden="1" w:unhideWhenUsed="1"/>
     <w:lsdException w:name="Table Web 1" w:semiHidden="1" w:unhideWhenUsed="1"/>
-    <w:lsdException w:name="Table Web 2" w:semiHidden="1" w:unhideWhenUsed="1"/>
-    <w:lsdException w:name="Table Web 3" w:semiHidden="1" w:unhideWhenUsed="1"/>
     <w:lsdException w:name="Balloon Text" w:semiHidden="1" w:unhideWhenUsed="1"/>
     <w:lsdException w:name="Table Grid" w:uiPriority="39"/>
     <w:lsdException w:name="Table Theme" w:semiHidden="1" w:unhideWhenUsed="1"/>
@@ -695,21 +1857,25 @@
     <w:lsdException w:name="List Table 5 Dark Accent 6" w:uiPriority="50"/>
     <w:lsdException w:name="List Table 6 Colorful Accent 6" w:uiPriority="51"/>
     <w:lsdException w:name="List Table 7 Colorful Accent 6" w:uiPriority="52"/>
+    <w:lsdException w:name="Mention" w:semiHidden="1" w:unhideWhenUsed="1"/>
+    <w:lsdException w:name="Smart Hyperlink" w:semiHidden="1" w:unhideWhenUsed="1"/>
+    <w:lsdException w:name="Hashtag" w:semiHidden="1" w:unhideWhenUsed="1"/>
+    <w:lsdException w:name="Unresolved Mention" w:semiHidden="1" w:unhideWhenUsed="1"/>
+    <w:lsdException w:name="Smart Link" w:semiHidden="1" w:unhideWhenUsed="1"/>
   </w:latentStyles>
-  <w:style w:type="paragraph" w:default="1" w:styleId="Normal">
+  <w:style w:type="paragraph" w:default="1" w:styleId="Standard">
     <w:name w:val="Normal"/>
     <w:qFormat/>
     <w:rPr>
       <w:lang w:val="en-GB"/>
     </w:rPr>
   </w:style>
-  <w:style w:type="character" w:default="1" w:styleId="DefaultParagraphFont">
+  <w:style w:type="character" w:default="1" w:styleId="Absatz-Standardschriftart">
     <w:name w:val="Default Paragraph Font"/>
     <w:uiPriority w:val="1"/>
-    <w:semiHidden/>
     <w:unhideWhenUsed/>
   </w:style>
-  <w:style w:type="table" w:default="1" w:styleId="TableNormal">
+  <w:style w:type="table" w:default="1" w:styleId="NormaleTabelle">
     <w:name w:val="Normal Table"/>
     <w:uiPriority w:val="99"/>
     <w:semiHidden/>
@@ -724,15 +1890,15 @@
       </w:tblCellMar>
     </w:tblPr>
   </w:style>
-  <w:style w:type="numbering" w:default="1" w:styleId="NoList">
+  <w:style w:type="numbering" w:default="1" w:styleId="KeineListe">
     <w:name w:val="No List"/>
     <w:uiPriority w:val="99"/>
     <w:semiHidden/>
     <w:unhideWhenUsed/>
   </w:style>
-  <w:style w:type="paragraph" w:styleId="ListParagraph">
+  <w:style w:type="paragraph" w:styleId="Listenabsatz">
     <w:name w:val="List Paragraph"/>
-    <w:basedOn w:val="Normal"/>
+    <w:basedOn w:val="Standard"/>
     <w:uiPriority w:val="34"/>
     <w:qFormat/>
     <w:rsid w:val="00EF5C74"/>

</xml_diff>